<commit_message>
bổ sung thêm file
</commit_message>
<xml_diff>
--- a/chapter 20 dịch.docx
+++ b/chapter 20 dịch.docx
@@ -1,6 +1,6 @@
 
 <file path=word/document.xml><?xml version="1.0" encoding="utf-8"?>
-<w:document xmlns:wpc="http://schemas.microsoft.com/office/word/2010/wordprocessingCanvas" xmlns:cx="http://schemas.microsoft.com/office/drawing/2014/chartex" xmlns:cx1="http://schemas.microsoft.com/office/drawing/2015/9/8/chartex" xmlns:cx2="http://schemas.microsoft.com/office/drawing/2015/10/21/chartex" xmlns:mc="http://schemas.openxmlformats.org/markup-compatibility/2006" xmlns:o="urn:schemas-microsoft-com:office:office" xmlns:r="http://schemas.openxmlformats.org/officeDocument/2006/relationships" xmlns:m="http://schemas.openxmlformats.org/officeDocument/2006/math" xmlns:v="urn:schemas-microsoft-com:vml" xmlns:wp14="http://schemas.microsoft.com/office/word/2010/wordprocessingDrawing" xmlns:wp="http://schemas.openxmlformats.org/drawingml/2006/wordprocessingDrawing" xmlns:w10="urn:schemas-microsoft-com:office:word" xmlns:w="http://schemas.openxmlformats.org/wordprocessingml/2006/main" xmlns:w14="http://schemas.microsoft.com/office/word/2010/wordml" xmlns:w15="http://schemas.microsoft.com/office/word/2012/wordml" xmlns:w16se="http://schemas.microsoft.com/office/word/2015/wordml/symex" xmlns:wpg="http://schemas.microsoft.com/office/word/2010/wordprocessingGroup" xmlns:wpi="http://schemas.microsoft.com/office/word/2010/wordprocessingInk" xmlns:wne="http://schemas.microsoft.com/office/word/2006/wordml" xmlns:wps="http://schemas.microsoft.com/office/word/2010/wordprocessingShape" mc:Ignorable="w14 w15 w16se wp14">
+<w:document xmlns:wpc="http://schemas.microsoft.com/office/word/2010/wordprocessingCanvas" xmlns:cx="http://schemas.microsoft.com/office/drawing/2014/chartex" xmlns:mc="http://schemas.openxmlformats.org/markup-compatibility/2006" xmlns:o="urn:schemas-microsoft-com:office:office" xmlns:r="http://schemas.openxmlformats.org/officeDocument/2006/relationships" xmlns:m="http://schemas.openxmlformats.org/officeDocument/2006/math" xmlns:v="urn:schemas-microsoft-com:vml" xmlns:wp14="http://schemas.microsoft.com/office/word/2010/wordprocessingDrawing" xmlns:wp="http://schemas.openxmlformats.org/drawingml/2006/wordprocessingDrawing" xmlns:w10="urn:schemas-microsoft-com:office:word" xmlns:w="http://schemas.openxmlformats.org/wordprocessingml/2006/main" xmlns:w14="http://schemas.microsoft.com/office/word/2010/wordml" xmlns:w15="http://schemas.microsoft.com/office/word/2012/wordml" xmlns:w16se="http://schemas.microsoft.com/office/word/2015/wordml/symex" xmlns:wpg="http://schemas.microsoft.com/office/word/2010/wordprocessingGroup" xmlns:wpi="http://schemas.microsoft.com/office/word/2010/wordprocessingInk" xmlns:wne="http://schemas.microsoft.com/office/word/2006/wordml" xmlns:wps="http://schemas.microsoft.com/office/word/2010/wordprocessingShape" mc:Ignorable="w14 w15 w16se wp14">
   <w:body>
     <w:p>
       <w:r>
@@ -18,10 +18,7 @@
       </w:r>
     </w:p>
     <w:p/>
-    <w:p>
-      <w:bookmarkStart w:id="0" w:name="_GoBack"/>
-      <w:bookmarkEnd w:id="0"/>
-    </w:p>
+    <w:p/>
     <w:p>
       <w:r>
         <w:t>Vài trường hợp mà mẫu Proxy có thể hữu dụng:</w:t>
@@ -101,7 +98,15 @@
     <w:p/>
     <w:p>
       <w:r>
-        <w:t>private void init() {</w:t>
+        <w:t xml:space="preserve">private void </w:t>
+      </w:r>
+      <w:proofErr w:type="gramStart"/>
+      <w:r>
+        <w:t>init(</w:t>
+      </w:r>
+      <w:proofErr w:type="gramEnd"/>
+      <w:r>
+        <w:t>) {</w:t>
       </w:r>
     </w:p>
     <w:p>
@@ -118,19 +123,41 @@
     <w:p/>
     <w:p>
       <w:r>
-        <w:t>public Form() {</w:t>
-      </w:r>
-    </w:p>
-    <w:p>
-      <w:r>
-        <w:tab/>
-        <w:t>InitializeComponent();</w:t>
-      </w:r>
-    </w:p>
-    <w:p>
-      <w:r>
-        <w:tab/>
-        <w:t>init();</w:t>
+        <w:t xml:space="preserve">public </w:t>
+      </w:r>
+      <w:proofErr w:type="gramStart"/>
+      <w:r>
+        <w:t>Form(</w:t>
+      </w:r>
+      <w:proofErr w:type="gramEnd"/>
+      <w:r>
+        <w:t>) {</w:t>
+      </w:r>
+    </w:p>
+    <w:p>
+      <w:r>
+        <w:tab/>
+      </w:r>
+      <w:proofErr w:type="gramStart"/>
+      <w:r>
+        <w:t>InitializeComponent(</w:t>
+      </w:r>
+      <w:proofErr w:type="gramEnd"/>
+      <w:r>
+        <w:t>);</w:t>
+      </w:r>
+    </w:p>
+    <w:p>
+      <w:r>
+        <w:tab/>
+      </w:r>
+      <w:proofErr w:type="gramStart"/>
+      <w:r>
+        <w:t>init(</w:t>
+      </w:r>
+      <w:proofErr w:type="gramEnd"/>
+      <w:r>
+        <w:t>);</w:t>
       </w:r>
     </w:p>
     <w:p>
@@ -141,7 +168,15 @@
     <w:p/>
     <w:p>
       <w:r>
-        <w:t>private void buttonDraw_Click(object sender, EventArgs e) {</w:t>
+        <w:t>private void buttonDraw_</w:t>
+      </w:r>
+      <w:proofErr w:type="gramStart"/>
+      <w:r>
+        <w:t>Click(</w:t>
+      </w:r>
+      <w:proofErr w:type="gramEnd"/>
+      <w:r>
+        <w:t>object sender, EventArgs e) {</w:t>
       </w:r>
     </w:p>
     <w:p>
@@ -158,7 +193,18 @@
     <w:p/>
     <w:p>
       <w:r>
-        <w:t>Chú ý rằng chúng ta  tọa ra một thể hiện của ImageProxy như mong muốn cho Image của chúng ta. Lớp ImageProxy sẽ chăm sóc việc tạo tải ảnh và tạo một đối tượng Imager trong quá trình tải. Nó sẽ trả về một lớp hiện thực giao diện Imager.</w:t>
+        <w:t xml:space="preserve">Chú ý rằng chúng </w:t>
+      </w:r>
+      <w:proofErr w:type="gramStart"/>
+      <w:r>
+        <w:t>ta  t</w:t>
+      </w:r>
+      <w:r>
+        <w:t>ạo</w:t>
+      </w:r>
+      <w:proofErr w:type="gramEnd"/>
+      <w:r>
+        <w:t xml:space="preserve"> ra một thể hiện của ImageProxy như mong muốn cho Image của chúng ta. Lớp ImageProxy sẽ chăm sóc việc tạo tải ảnh và tạo một đối tượng Imager trong quá trình tải. Nó sẽ trả về một lớp hiện thực giao diện Imager.</w:t>
       </w:r>
     </w:p>
     <w:p/>
@@ -170,7 +216,15 @@
     <w:p>
       <w:r>
         <w:tab/>
-        <w:t>Image getImage() ;</w:t>
+        <w:t xml:space="preserve">Image </w:t>
+      </w:r>
+      <w:proofErr w:type="gramStart"/>
+      <w:r>
+        <w:t>getImage(</w:t>
+      </w:r>
+      <w:proofErr w:type="gramEnd"/>
+      <w:r>
+        <w:t>) ;</w:t>
       </w:r>
     </w:p>
     <w:p>
@@ -212,7 +266,15 @@
     <w:p>
       <w:r>
         <w:tab/>
-        <w:t>public ImageProxy() {</w:t>
+        <w:t xml:space="preserve">public </w:t>
+      </w:r>
+      <w:proofErr w:type="gramStart"/>
+      <w:r>
+        <w:t>ImageProxy(</w:t>
+      </w:r>
+      <w:proofErr w:type="gramEnd"/>
+      <w:r>
+        <w:t>) {</w:t>
       </w:r>
     </w:p>
     <w:p>
@@ -230,7 +292,15 @@
       </w:r>
       <w:r>
         <w:tab/>
-        <w:t>timer = new Timer(new TimerCallback(timerCall), this, 5000, 0);</w:t>
+        <w:t xml:space="preserve">timer = new </w:t>
+      </w:r>
+      <w:proofErr w:type="gramStart"/>
+      <w:r>
+        <w:t>Timer(</w:t>
+      </w:r>
+      <w:proofErr w:type="gramEnd"/>
+      <w:r>
+        <w:t>new TimerCallback(timerCall), this, 5000, 0);</w:t>
       </w:r>
     </w:p>
     <w:p>
@@ -249,7 +319,15 @@
     <w:p>
       <w:r>
         <w:tab/>
-        <w:t>private void timerCall(object obj) {</w:t>
+        <w:t xml:space="preserve">private void </w:t>
+      </w:r>
+      <w:proofErr w:type="gramStart"/>
+      <w:r>
+        <w:t>timerCall(</w:t>
+      </w:r>
+      <w:proofErr w:type="gramEnd"/>
+      <w:r>
+        <w:t>object obj) {</w:t>
       </w:r>
     </w:p>
     <w:p>
@@ -267,7 +345,14 @@
       </w:r>
       <w:r>
         <w:tab/>
-        <w:t>timer.Dispose();</w:t>
+      </w:r>
+      <w:proofErr w:type="gramStart"/>
+      <w:r>
+        <w:t>timer.Dispose</w:t>
+      </w:r>
+      <w:proofErr w:type="gramEnd"/>
+      <w:r>
+        <w:t>();</w:t>
       </w:r>
     </w:p>
     <w:p>
@@ -280,7 +365,15 @@
     <w:p>
       <w:r>
         <w:tab/>
-        <w:t>public Image getImage() {</w:t>
+        <w:t xml:space="preserve">public Image </w:t>
+      </w:r>
+      <w:proofErr w:type="gramStart"/>
+      <w:r>
+        <w:t>getImage(</w:t>
+      </w:r>
+      <w:proofErr w:type="gramEnd"/>
+      <w:r>
+        <w:t>) {</w:t>
       </w:r>
     </w:p>
     <w:p>
@@ -310,7 +403,15 @@
       </w:r>
       <w:r>
         <w:tab/>
-        <w:t>img = new FinalImage();</w:t>
+        <w:t xml:space="preserve">img = new </w:t>
+      </w:r>
+      <w:proofErr w:type="gramStart"/>
+      <w:r>
+        <w:t>FinalImage(</w:t>
+      </w:r>
+      <w:proofErr w:type="gramEnd"/>
+      <w:r>
+        <w:t>);</w:t>
       </w:r>
     </w:p>
     <w:p>
@@ -331,16 +432,32 @@
       </w:r>
       <w:r>
         <w:tab/>
-        <w:t>img = new QuickImage();</w:t>
-      </w:r>
-    </w:p>
-    <w:p>
-      <w:r>
-        <w:tab/>
-      </w:r>
-      <w:r>
-        <w:tab/>
-        <w:t>return img.getImage();</w:t>
+        <w:t xml:space="preserve">img = new </w:t>
+      </w:r>
+      <w:proofErr w:type="gramStart"/>
+      <w:r>
+        <w:t>QuickImage(</w:t>
+      </w:r>
+      <w:proofErr w:type="gramEnd"/>
+      <w:r>
+        <w:t>);</w:t>
+      </w:r>
+    </w:p>
+    <w:p>
+      <w:r>
+        <w:tab/>
+      </w:r>
+      <w:r>
+        <w:tab/>
+        <w:t xml:space="preserve">return </w:t>
+      </w:r>
+      <w:proofErr w:type="gramStart"/>
+      <w:r>
+        <w:t>img.getImage</w:t>
+      </w:r>
+      <w:proofErr w:type="gramEnd"/>
+      <w:r>
+        <w:t>();</w:t>
       </w:r>
     </w:p>
     <w:p>
@@ -369,19 +486,43 @@
     <w:p/>
     <w:p>
       <w:r>
-        <w:t>public class QuickImage : Imager {</w:t>
-      </w:r>
-    </w:p>
-    <w:p>
-      <w:r>
-        <w:tab/>
-        <w:t>public QuickImage() {}</w:t>
-      </w:r>
-    </w:p>
-    <w:p>
-      <w:r>
-        <w:tab/>
-        <w:t>public Image getImage() {</w:t>
+        <w:t xml:space="preserve">public class </w:t>
+      </w:r>
+      <w:proofErr w:type="gramStart"/>
+      <w:r>
+        <w:t>QuickImage :</w:t>
+      </w:r>
+      <w:proofErr w:type="gramEnd"/>
+      <w:r>
+        <w:t xml:space="preserve"> Imager {</w:t>
+      </w:r>
+    </w:p>
+    <w:p>
+      <w:r>
+        <w:tab/>
+        <w:t xml:space="preserve">public </w:t>
+      </w:r>
+      <w:proofErr w:type="gramStart"/>
+      <w:r>
+        <w:t>QuickImage(</w:t>
+      </w:r>
+      <w:proofErr w:type="gramEnd"/>
+      <w:r>
+        <w:t>) {}</w:t>
+      </w:r>
+    </w:p>
+    <w:p>
+      <w:r>
+        <w:tab/>
+        <w:t xml:space="preserve">public Image </w:t>
+      </w:r>
+      <w:proofErr w:type="gramStart"/>
+      <w:r>
+        <w:t>getImage(</w:t>
+      </w:r>
+      <w:proofErr w:type="gramEnd"/>
+      <w:r>
+        <w:t>) {</w:t>
       </w:r>
     </w:p>
     <w:p>
@@ -407,19 +548,43 @@
     <w:p/>
     <w:p>
       <w:r>
-        <w:t>public class FinalImage : Imager {</w:t>
-      </w:r>
-    </w:p>
-    <w:p>
-      <w:r>
-        <w:tab/>
-        <w:t>public FinalImage() {}</w:t>
-      </w:r>
-    </w:p>
-    <w:p>
-      <w:r>
-        <w:tab/>
-        <w:t>public Image getImage() {</w:t>
+        <w:t xml:space="preserve">public class </w:t>
+      </w:r>
+      <w:proofErr w:type="gramStart"/>
+      <w:r>
+        <w:t>FinalImage :</w:t>
+      </w:r>
+      <w:proofErr w:type="gramEnd"/>
+      <w:r>
+        <w:t xml:space="preserve"> Imager {</w:t>
+      </w:r>
+    </w:p>
+    <w:p>
+      <w:r>
+        <w:tab/>
+        <w:t xml:space="preserve">public </w:t>
+      </w:r>
+      <w:proofErr w:type="gramStart"/>
+      <w:r>
+        <w:t>FinalImage(</w:t>
+      </w:r>
+      <w:proofErr w:type="gramEnd"/>
+      <w:r>
+        <w:t>) {}</w:t>
+      </w:r>
+    </w:p>
+    <w:p>
+      <w:r>
+        <w:tab/>
+        <w:t xml:space="preserve">public Image </w:t>
+      </w:r>
+      <w:proofErr w:type="gramStart"/>
+      <w:r>
+        <w:t>getImage(</w:t>
+      </w:r>
+      <w:proofErr w:type="gramEnd"/>
+      <w:r>
+        <w:t>) {</w:t>
       </w:r>
     </w:p>
     <w:p>
@@ -445,7 +610,15 @@
     <w:p/>
     <w:p>
       <w:r>
-        <w:t xml:space="preserve">Khi chương trình thực hiện, chúng ta hiển thị hình ảnh từ file Dox.gif (hay quick image theo định nghĩa lớp), và sau đó 5 giây, chúng ta gọi phương thức getImage() lần nữa, ta sẽ có được tấm hình sau cùng (flowrtree.jpg). </w:t>
+        <w:t xml:space="preserve">Khi chương trình thực hiện, chúng ta hiển thị hình ảnh từ file Dox.gif (hay quick image theo định nghĩa lớp), và sau đó 5 giây, chúng ta gọi phương thức </w:t>
+      </w:r>
+      <w:proofErr w:type="gramStart"/>
+      <w:r>
+        <w:t>getImage(</w:t>
+      </w:r>
+      <w:proofErr w:type="gramEnd"/>
+      <w:r>
+        <w:t xml:space="preserve">) lần nữa, ta sẽ có được tấm hình sau cùng (flowrtree.jpg). </w:t>
       </w:r>
     </w:p>
     <w:p>
@@ -499,7 +672,23 @@
           <w:b/>
           <w:i/>
         </w:rPr>
-        <w:t>Copy-on-Write</w:t>
+        <w:t>Copy-</w:t>
+      </w:r>
+      <w:proofErr w:type="gramStart"/>
+      <w:r>
+        <w:rPr>
+          <w:b/>
+          <w:i/>
+        </w:rPr>
+        <w:t>on</w:t>
+      </w:r>
+      <w:proofErr w:type="gramEnd"/>
+      <w:r>
+        <w:rPr>
+          <w:b/>
+          <w:i/>
+        </w:rPr>
+        <w:t>-Write</w:t>
       </w:r>
     </w:p>
     <w:p>
@@ -556,7 +745,12 @@
     </w:p>
     <w:p>
       <w:r>
-        <w:t>1: Bạn đã thiết kế một máy chủ để kết nối đến CSDL, nếu như một vài server kết nối đến máy chủ của bạn cùng một lúc, Proxy sẽ có thể giúp chúng ta như thế nào?</w:t>
+        <w:t>1: Bạn đã thiết kế một máy chủ để kết nối đến CSDL, nếu như một vài server kết nối đến máy chủ của bạn cùng một lúc, Proxy sẽ có thể giúp chúng ta như thế nào</w:t>
+      </w:r>
+      <w:bookmarkStart w:id="0" w:name="_GoBack"/>
+      <w:bookmarkEnd w:id="0"/>
+      <w:r>
+        <w:t>?</w:t>
       </w:r>
     </w:p>
     <w:p/>
@@ -588,7 +782,7 @@
       </w:pPr>
     </w:pPrDefault>
   </w:docDefaults>
-  <w:latentStyles w:defLockedState="0" w:defUIPriority="99" w:defSemiHidden="0" w:defUnhideWhenUsed="0" w:defQFormat="0" w:count="373">
+  <w:latentStyles w:defLockedState="0" w:defUIPriority="99" w:defSemiHidden="0" w:defUnhideWhenUsed="0" w:defQFormat="0" w:count="371">
     <w:lsdException w:name="Normal" w:uiPriority="0" w:qFormat="1"/>
     <w:lsdException w:name="heading 1" w:uiPriority="9" w:qFormat="1"/>
     <w:lsdException w:name="heading 2" w:semiHidden="1" w:uiPriority="9" w:unhideWhenUsed="1" w:qFormat="1"/>
@@ -694,6 +888,7 @@
     <w:lsdException w:name="HTML Sample" w:semiHidden="1" w:unhideWhenUsed="1"/>
     <w:lsdException w:name="HTML Typewriter" w:semiHidden="1" w:unhideWhenUsed="1"/>
     <w:lsdException w:name="HTML Variable" w:semiHidden="1" w:unhideWhenUsed="1"/>
+    <w:lsdException w:name="Normal Table" w:semiHidden="1" w:unhideWhenUsed="1"/>
     <w:lsdException w:name="annotation subject" w:semiHidden="1" w:unhideWhenUsed="1"/>
     <w:lsdException w:name="No List" w:semiHidden="1" w:unhideWhenUsed="1"/>
     <w:lsdException w:name="Outline List 1" w:semiHidden="1" w:unhideWhenUsed="1"/>
@@ -739,9 +934,11 @@
     <w:lsdException w:name="Table Subtle 1" w:semiHidden="1" w:unhideWhenUsed="1"/>
     <w:lsdException w:name="Table Subtle 2" w:semiHidden="1" w:unhideWhenUsed="1"/>
     <w:lsdException w:name="Table Web 1" w:semiHidden="1" w:unhideWhenUsed="1"/>
+    <w:lsdException w:name="Table Web 2" w:semiHidden="1" w:unhideWhenUsed="1"/>
     <w:lsdException w:name="Table Web 3" w:semiHidden="1" w:unhideWhenUsed="1"/>
     <w:lsdException w:name="Balloon Text" w:semiHidden="1" w:unhideWhenUsed="1"/>
     <w:lsdException w:name="Table Grid" w:uiPriority="39"/>
+    <w:lsdException w:name="Table Theme" w:semiHidden="1" w:unhideWhenUsed="1"/>
     <w:lsdException w:name="Placeholder Text" w:semiHidden="1"/>
     <w:lsdException w:name="No Spacing" w:uiPriority="1" w:qFormat="1"/>
     <w:lsdException w:name="Light Shading" w:uiPriority="60"/>
@@ -957,8 +1154,6 @@
     <w:lsdException w:name="List Table 5 Dark Accent 6" w:uiPriority="50"/>
     <w:lsdException w:name="List Table 6 Colorful Accent 6" w:uiPriority="51"/>
     <w:lsdException w:name="List Table 7 Colorful Accent 6" w:uiPriority="52"/>
-    <w:lsdException w:name="Mention" w:semiHidden="1" w:unhideWhenUsed="1"/>
-    <w:lsdException w:name="Smart Hyperlink" w:semiHidden="1" w:unhideWhenUsed="1"/>
   </w:latentStyles>
   <w:style w:type="paragraph" w:default="1" w:styleId="Normal">
     <w:name w:val="Normal"/>

</xml_diff>

<commit_message>
- Updated bản dịch chương 20. - Updated slide báo cáo - mẫu proxy.
</commit_message>
<xml_diff>
--- a/chapter 20 dịch.docx
+++ b/chapter 20 dịch.docx
@@ -1,6 +1,6 @@
 
 <file path=word/document.xml><?xml version="1.0" encoding="utf-8"?>
-<w:document xmlns:wpc="http://schemas.microsoft.com/office/word/2010/wordprocessingCanvas" xmlns:cx="http://schemas.microsoft.com/office/drawing/2014/chartex" xmlns:mc="http://schemas.openxmlformats.org/markup-compatibility/2006" xmlns:o="urn:schemas-microsoft-com:office:office" xmlns:r="http://schemas.openxmlformats.org/officeDocument/2006/relationships" xmlns:m="http://schemas.openxmlformats.org/officeDocument/2006/math" xmlns:v="urn:schemas-microsoft-com:vml" xmlns:wp14="http://schemas.microsoft.com/office/word/2010/wordprocessingDrawing" xmlns:wp="http://schemas.openxmlformats.org/drawingml/2006/wordprocessingDrawing" xmlns:w10="urn:schemas-microsoft-com:office:word" xmlns:w="http://schemas.openxmlformats.org/wordprocessingml/2006/main" xmlns:w14="http://schemas.microsoft.com/office/word/2010/wordml" xmlns:w15="http://schemas.microsoft.com/office/word/2012/wordml" xmlns:w16se="http://schemas.microsoft.com/office/word/2015/wordml/symex" xmlns:wpg="http://schemas.microsoft.com/office/word/2010/wordprocessingGroup" xmlns:wpi="http://schemas.microsoft.com/office/word/2010/wordprocessingInk" xmlns:wne="http://schemas.microsoft.com/office/word/2006/wordml" xmlns:wps="http://schemas.microsoft.com/office/word/2010/wordprocessingShape" mc:Ignorable="w14 w15 w16se wp14">
+<w:document xmlns:wpc="http://schemas.microsoft.com/office/word/2010/wordprocessingCanvas" xmlns:cx="http://schemas.microsoft.com/office/drawing/2014/chartex" xmlns:cx1="http://schemas.microsoft.com/office/drawing/2015/9/8/chartex" xmlns:cx2="http://schemas.microsoft.com/office/drawing/2015/10/21/chartex" xmlns:cx3="http://schemas.microsoft.com/office/drawing/2016/5/9/chartex" xmlns:cx4="http://schemas.microsoft.com/office/drawing/2016/5/10/chartex" xmlns:cx5="http://schemas.microsoft.com/office/drawing/2016/5/11/chartex" xmlns:mc="http://schemas.openxmlformats.org/markup-compatibility/2006" xmlns:o="urn:schemas-microsoft-com:office:office" xmlns:r="http://schemas.openxmlformats.org/officeDocument/2006/relationships" xmlns:m="http://schemas.openxmlformats.org/officeDocument/2006/math" xmlns:v="urn:schemas-microsoft-com:vml" xmlns:wp14="http://schemas.microsoft.com/office/word/2010/wordprocessingDrawing" xmlns:wp="http://schemas.openxmlformats.org/drawingml/2006/wordprocessingDrawing" xmlns:w10="urn:schemas-microsoft-com:office:word" xmlns:w="http://schemas.openxmlformats.org/wordprocessingml/2006/main" xmlns:w14="http://schemas.microsoft.com/office/word/2010/wordml" xmlns:w15="http://schemas.microsoft.com/office/word/2012/wordml" xmlns:w16se="http://schemas.microsoft.com/office/word/2015/wordml/symex" xmlns:wpg="http://schemas.microsoft.com/office/word/2010/wordprocessingGroup" xmlns:wpi="http://schemas.microsoft.com/office/word/2010/wordprocessingInk" xmlns:wne="http://schemas.microsoft.com/office/word/2006/wordml" xmlns:wps="http://schemas.microsoft.com/office/word/2010/wordprocessingShape" mc:Ignorable="w14 w15 w16se wp14">
   <w:body>
     <w:p>
       <w:r>
@@ -98,15 +98,7 @@
     <w:p/>
     <w:p>
       <w:r>
-        <w:t xml:space="preserve">private void </w:t>
-      </w:r>
-      <w:proofErr w:type="gramStart"/>
-      <w:r>
-        <w:t>init(</w:t>
-      </w:r>
-      <w:proofErr w:type="gramEnd"/>
-      <w:r>
-        <w:t>) {</w:t>
+        <w:t>private void init() {</w:t>
       </w:r>
     </w:p>
     <w:p>
@@ -123,41 +115,19 @@
     <w:p/>
     <w:p>
       <w:r>
-        <w:t xml:space="preserve">public </w:t>
-      </w:r>
-      <w:proofErr w:type="gramStart"/>
-      <w:r>
-        <w:t>Form(</w:t>
-      </w:r>
-      <w:proofErr w:type="gramEnd"/>
-      <w:r>
-        <w:t>) {</w:t>
-      </w:r>
-    </w:p>
-    <w:p>
-      <w:r>
-        <w:tab/>
-      </w:r>
-      <w:proofErr w:type="gramStart"/>
-      <w:r>
-        <w:t>InitializeComponent(</w:t>
-      </w:r>
-      <w:proofErr w:type="gramEnd"/>
-      <w:r>
-        <w:t>);</w:t>
-      </w:r>
-    </w:p>
-    <w:p>
-      <w:r>
-        <w:tab/>
-      </w:r>
-      <w:proofErr w:type="gramStart"/>
-      <w:r>
-        <w:t>init(</w:t>
-      </w:r>
-      <w:proofErr w:type="gramEnd"/>
-      <w:r>
-        <w:t>);</w:t>
+        <w:t>public Form() {</w:t>
+      </w:r>
+    </w:p>
+    <w:p>
+      <w:r>
+        <w:tab/>
+        <w:t>InitializeComponent();</w:t>
+      </w:r>
+    </w:p>
+    <w:p>
+      <w:r>
+        <w:tab/>
+        <w:t>init();</w:t>
       </w:r>
     </w:p>
     <w:p>
@@ -168,15 +138,7 @@
     <w:p/>
     <w:p>
       <w:r>
-        <w:t>private void buttonDraw_</w:t>
-      </w:r>
-      <w:proofErr w:type="gramStart"/>
-      <w:r>
-        <w:t>Click(</w:t>
-      </w:r>
-      <w:proofErr w:type="gramEnd"/>
-      <w:r>
-        <w:t>object sender, EventArgs e) {</w:t>
+        <w:t>private void buttonDraw_Click(object sender, EventArgs e) {</w:t>
       </w:r>
     </w:p>
     <w:p>
@@ -193,16 +155,11 @@
     <w:p/>
     <w:p>
       <w:r>
-        <w:t xml:space="preserve">Chú ý rằng chúng </w:t>
-      </w:r>
-      <w:proofErr w:type="gramStart"/>
-      <w:r>
-        <w:t>ta  t</w:t>
+        <w:t>Chú ý rằng chúng ta  t</w:t>
       </w:r>
       <w:r>
         <w:t>ạo</w:t>
       </w:r>
-      <w:proofErr w:type="gramEnd"/>
       <w:r>
         <w:t xml:space="preserve"> ra một thể hiện của ImageProxy như mong muốn cho Image của chúng ta. Lớp ImageProxy sẽ chăm sóc việc tạo tải ảnh và tạo một đối tượng Imager trong quá trình tải. Nó sẽ trả về một lớp hiện thực giao diện Imager.</w:t>
       </w:r>
@@ -216,15 +173,7 @@
     <w:p>
       <w:r>
         <w:tab/>
-        <w:t xml:space="preserve">Image </w:t>
-      </w:r>
-      <w:proofErr w:type="gramStart"/>
-      <w:r>
-        <w:t>getImage(</w:t>
-      </w:r>
-      <w:proofErr w:type="gramEnd"/>
-      <w:r>
-        <w:t>) ;</w:t>
+        <w:t>Image getImage() ;</w:t>
       </w:r>
     </w:p>
     <w:p>
@@ -266,15 +215,7 @@
     <w:p>
       <w:r>
         <w:tab/>
-        <w:t xml:space="preserve">public </w:t>
-      </w:r>
-      <w:proofErr w:type="gramStart"/>
-      <w:r>
-        <w:t>ImageProxy(</w:t>
-      </w:r>
-      <w:proofErr w:type="gramEnd"/>
-      <w:r>
-        <w:t>) {</w:t>
+        <w:t>public ImageProxy() {</w:t>
       </w:r>
     </w:p>
     <w:p>
@@ -292,15 +233,7 @@
       </w:r>
       <w:r>
         <w:tab/>
-        <w:t xml:space="preserve">timer = new </w:t>
-      </w:r>
-      <w:proofErr w:type="gramStart"/>
-      <w:r>
-        <w:t>Timer(</w:t>
-      </w:r>
-      <w:proofErr w:type="gramEnd"/>
-      <w:r>
-        <w:t>new TimerCallback(timerCall), this, 5000, 0);</w:t>
+        <w:t>timer = new Timer(new TimerCallback(timerCall), this, 5000, 0);</w:t>
       </w:r>
     </w:p>
     <w:p>
@@ -319,15 +252,7 @@
     <w:p>
       <w:r>
         <w:tab/>
-        <w:t xml:space="preserve">private void </w:t>
-      </w:r>
-      <w:proofErr w:type="gramStart"/>
-      <w:r>
-        <w:t>timerCall(</w:t>
-      </w:r>
-      <w:proofErr w:type="gramEnd"/>
-      <w:r>
-        <w:t>object obj) {</w:t>
+        <w:t>private void timerCall(object obj) {</w:t>
       </w:r>
     </w:p>
     <w:p>
@@ -345,14 +270,7 @@
       </w:r>
       <w:r>
         <w:tab/>
-      </w:r>
-      <w:proofErr w:type="gramStart"/>
-      <w:r>
-        <w:t>timer.Dispose</w:t>
-      </w:r>
-      <w:proofErr w:type="gramEnd"/>
-      <w:r>
-        <w:t>();</w:t>
+        <w:t>timer.Dispose();</w:t>
       </w:r>
     </w:p>
     <w:p>
@@ -365,15 +283,7 @@
     <w:p>
       <w:r>
         <w:tab/>
-        <w:t xml:space="preserve">public Image </w:t>
-      </w:r>
-      <w:proofErr w:type="gramStart"/>
-      <w:r>
-        <w:t>getImage(</w:t>
-      </w:r>
-      <w:proofErr w:type="gramEnd"/>
-      <w:r>
-        <w:t>) {</w:t>
+        <w:t>public Image getImage() {</w:t>
       </w:r>
     </w:p>
     <w:p>
@@ -403,15 +313,7 @@
       </w:r>
       <w:r>
         <w:tab/>
-        <w:t xml:space="preserve">img = new </w:t>
-      </w:r>
-      <w:proofErr w:type="gramStart"/>
-      <w:r>
-        <w:t>FinalImage(</w:t>
-      </w:r>
-      <w:proofErr w:type="gramEnd"/>
-      <w:r>
-        <w:t>);</w:t>
+        <w:t>img = new FinalImage();</w:t>
       </w:r>
     </w:p>
     <w:p>
@@ -432,32 +334,16 @@
       </w:r>
       <w:r>
         <w:tab/>
-        <w:t xml:space="preserve">img = new </w:t>
-      </w:r>
-      <w:proofErr w:type="gramStart"/>
-      <w:r>
-        <w:t>QuickImage(</w:t>
-      </w:r>
-      <w:proofErr w:type="gramEnd"/>
-      <w:r>
-        <w:t>);</w:t>
-      </w:r>
-    </w:p>
-    <w:p>
-      <w:r>
-        <w:tab/>
-      </w:r>
-      <w:r>
-        <w:tab/>
-        <w:t xml:space="preserve">return </w:t>
-      </w:r>
-      <w:proofErr w:type="gramStart"/>
-      <w:r>
-        <w:t>img.getImage</w:t>
-      </w:r>
-      <w:proofErr w:type="gramEnd"/>
-      <w:r>
-        <w:t>();</w:t>
+        <w:t>img = new QuickImage();</w:t>
+      </w:r>
+    </w:p>
+    <w:p>
+      <w:r>
+        <w:tab/>
+      </w:r>
+      <w:r>
+        <w:tab/>
+        <w:t>return img.getImage();</w:t>
       </w:r>
     </w:p>
     <w:p>
@@ -486,43 +372,19 @@
     <w:p/>
     <w:p>
       <w:r>
-        <w:t xml:space="preserve">public class </w:t>
-      </w:r>
-      <w:proofErr w:type="gramStart"/>
-      <w:r>
-        <w:t>QuickImage :</w:t>
-      </w:r>
-      <w:proofErr w:type="gramEnd"/>
-      <w:r>
-        <w:t xml:space="preserve"> Imager {</w:t>
-      </w:r>
-    </w:p>
-    <w:p>
-      <w:r>
-        <w:tab/>
-        <w:t xml:space="preserve">public </w:t>
-      </w:r>
-      <w:proofErr w:type="gramStart"/>
-      <w:r>
-        <w:t>QuickImage(</w:t>
-      </w:r>
-      <w:proofErr w:type="gramEnd"/>
-      <w:r>
-        <w:t>) {}</w:t>
-      </w:r>
-    </w:p>
-    <w:p>
-      <w:r>
-        <w:tab/>
-        <w:t xml:space="preserve">public Image </w:t>
-      </w:r>
-      <w:proofErr w:type="gramStart"/>
-      <w:r>
-        <w:t>getImage(</w:t>
-      </w:r>
-      <w:proofErr w:type="gramEnd"/>
-      <w:r>
-        <w:t>) {</w:t>
+        <w:t>public class QuickImage : Imager {</w:t>
+      </w:r>
+    </w:p>
+    <w:p>
+      <w:r>
+        <w:tab/>
+        <w:t>public QuickImage() {}</w:t>
+      </w:r>
+    </w:p>
+    <w:p>
+      <w:r>
+        <w:tab/>
+        <w:t>public Image getImage() {</w:t>
       </w:r>
     </w:p>
     <w:p>
@@ -548,43 +410,19 @@
     <w:p/>
     <w:p>
       <w:r>
-        <w:t xml:space="preserve">public class </w:t>
-      </w:r>
-      <w:proofErr w:type="gramStart"/>
-      <w:r>
-        <w:t>FinalImage :</w:t>
-      </w:r>
-      <w:proofErr w:type="gramEnd"/>
-      <w:r>
-        <w:t xml:space="preserve"> Imager {</w:t>
-      </w:r>
-    </w:p>
-    <w:p>
-      <w:r>
-        <w:tab/>
-        <w:t xml:space="preserve">public </w:t>
-      </w:r>
-      <w:proofErr w:type="gramStart"/>
-      <w:r>
-        <w:t>FinalImage(</w:t>
-      </w:r>
-      <w:proofErr w:type="gramEnd"/>
-      <w:r>
-        <w:t>) {}</w:t>
-      </w:r>
-    </w:p>
-    <w:p>
-      <w:r>
-        <w:tab/>
-        <w:t xml:space="preserve">public Image </w:t>
-      </w:r>
-      <w:proofErr w:type="gramStart"/>
-      <w:r>
-        <w:t>getImage(</w:t>
-      </w:r>
-      <w:proofErr w:type="gramEnd"/>
-      <w:r>
-        <w:t>) {</w:t>
+        <w:t>public class FinalImage : Imager {</w:t>
+      </w:r>
+    </w:p>
+    <w:p>
+      <w:r>
+        <w:tab/>
+        <w:t>public FinalImage() {}</w:t>
+      </w:r>
+    </w:p>
+    <w:p>
+      <w:r>
+        <w:tab/>
+        <w:t>public Image getImage() {</w:t>
       </w:r>
     </w:p>
     <w:p>
@@ -610,15 +448,7 @@
     <w:p/>
     <w:p>
       <w:r>
-        <w:t xml:space="preserve">Khi chương trình thực hiện, chúng ta hiển thị hình ảnh từ file Dox.gif (hay quick image theo định nghĩa lớp), và sau đó 5 giây, chúng ta gọi phương thức </w:t>
-      </w:r>
-      <w:proofErr w:type="gramStart"/>
-      <w:r>
-        <w:t>getImage(</w:t>
-      </w:r>
-      <w:proofErr w:type="gramEnd"/>
-      <w:r>
-        <w:t xml:space="preserve">) lần nữa, ta sẽ có được tấm hình sau cùng (flowrtree.jpg). </w:t>
+        <w:t xml:space="preserve">Khi chương trình thực hiện, chúng ta hiển thị hình ảnh từ file Dox.gif (hay quick image theo định nghĩa lớp), và sau đó 5 giây, chúng ta gọi phương thức getImage() lần nữa, ta sẽ có được tấm hình sau cùng (flowrtree.jpg). </w:t>
       </w:r>
     </w:p>
     <w:p>
@@ -629,7 +459,12 @@
     <w:p/>
     <w:p>
       <w:r>
-        <w:t>&lt;&lt; chụp hình 2o - 1 trong sách bỏ vô &gt;&gt;</w:t>
+        <w:t>&lt;&lt; chụp hình 2o - 1 trong s</w:t>
+      </w:r>
+      <w:bookmarkStart w:id="0" w:name="_GoBack"/>
+      <w:bookmarkEnd w:id="0"/>
+      <w:r>
+        <w:t>ách bỏ vô &gt;&gt;</w:t>
       </w:r>
     </w:p>
     <w:p/>
@@ -672,23 +507,7 @@
           <w:b/>
           <w:i/>
         </w:rPr>
-        <w:t>Copy-</w:t>
-      </w:r>
-      <w:proofErr w:type="gramStart"/>
-      <w:r>
-        <w:rPr>
-          <w:b/>
-          <w:i/>
-        </w:rPr>
-        <w:t>on</w:t>
-      </w:r>
-      <w:proofErr w:type="gramEnd"/>
-      <w:r>
-        <w:rPr>
-          <w:b/>
-          <w:i/>
-        </w:rPr>
-        <w:t>-Write</w:t>
+        <w:t>Copy-on-Write</w:t>
       </w:r>
     </w:p>
     <w:p>
@@ -719,12 +538,30 @@
     </w:p>
     <w:p>
       <w:r>
-        <w:t>Cả Adapter và Proxy đèu tạo nên một lớp mỏng bao quanh đối tượng. Tuy nhiên, Adapter cung cấp một giao diện khác cho đối tượng, trong khi Proxy tạo ra một giao diện giống nhau cho đối tượng nhưng lại xen vào khi nó có cơ hội nhằm trì hoãn quá trình hay vì hiệu suất truyền tải.</w:t>
-      </w:r>
-    </w:p>
-    <w:p>
-      <w:r>
-        <w:t>Decorator cũng có các giao diện tương tự như đối tượng được bao, tuy nhiên mục đich chính của nó là thêm vào (đôi khi trực quan) các chức năng cho đối tượng gốc. Một Proxy, ngược lại, kiểm soát việc truy xuât đến lớp được nó bao bọc.</w:t>
+        <w:t>Cả</w:t>
+      </w:r>
+      <w:r>
+        <w:t xml:space="preserve"> Adapter và Proxy đề</w:t>
+      </w:r>
+      <w:r>
+        <w:t>u tạo nên một lớ</w:t>
+      </w:r>
+      <w:r>
+        <w:t xml:space="preserve">p wrapper </w:t>
+      </w:r>
+      <w:r>
+        <w:t>bao quanh đối tượng. Tuy nhiên, Adapter cung cấp một giao diện khác cho đối tượng, trong khi Proxy tạo ra một giao diện giống nhau cho đối tượng nhưng lại xen vào khi nó có cơ hội nhằm trì hoãn quá trình hay vì hiệu suất truyền tải.</w:t>
+      </w:r>
+    </w:p>
+    <w:p>
+      <w:r>
+        <w:t>Decorator cũng có các giao diện tương tự như đối tượng được bao, tuy nhiên mục đich chính của nó là thêm vào (đôi khi trực quan) các chức năng cho đối tượng gốc. Một Proxy, ngược lại, kiểm soát việ</w:t>
+      </w:r>
+      <w:r>
+        <w:t>c truy xuấ</w:t>
+      </w:r>
+      <w:r>
+        <w:t>t đến lớp được nó bao bọc.</w:t>
       </w:r>
     </w:p>
     <w:p/>
@@ -745,12 +582,7 @@
     </w:p>
     <w:p>
       <w:r>
-        <w:t>1: Bạn đã thiết kế một máy chủ để kết nối đến CSDL, nếu như một vài server kết nối đến máy chủ của bạn cùng một lúc, Proxy sẽ có thể giúp chúng ta như thế nào</w:t>
-      </w:r>
-      <w:bookmarkStart w:id="0" w:name="_GoBack"/>
-      <w:bookmarkEnd w:id="0"/>
-      <w:r>
-        <w:t>?</w:t>
+        <w:t>1: Bạn đã thiết kế một máy chủ để kết nối đến CSDL, nếu như một vài server kết nối đến máy chủ của bạn cùng một lúc, Proxy sẽ có thể giúp chúng ta như thế nào?</w:t>
       </w:r>
     </w:p>
     <w:p/>
@@ -782,7 +614,7 @@
       </w:pPr>
     </w:pPrDefault>
   </w:docDefaults>
-  <w:latentStyles w:defLockedState="0" w:defUIPriority="99" w:defSemiHidden="0" w:defUnhideWhenUsed="0" w:defQFormat="0" w:count="371">
+  <w:latentStyles w:defLockedState="0" w:defUIPriority="99" w:defSemiHidden="0" w:defUnhideWhenUsed="0" w:defQFormat="0" w:count="374">
     <w:lsdException w:name="Normal" w:uiPriority="0" w:qFormat="1"/>
     <w:lsdException w:name="heading 1" w:uiPriority="9" w:qFormat="1"/>
     <w:lsdException w:name="heading 2" w:semiHidden="1" w:uiPriority="9" w:unhideWhenUsed="1" w:qFormat="1"/>
@@ -888,7 +720,6 @@
     <w:lsdException w:name="HTML Sample" w:semiHidden="1" w:unhideWhenUsed="1"/>
     <w:lsdException w:name="HTML Typewriter" w:semiHidden="1" w:unhideWhenUsed="1"/>
     <w:lsdException w:name="HTML Variable" w:semiHidden="1" w:unhideWhenUsed="1"/>
-    <w:lsdException w:name="Normal Table" w:semiHidden="1" w:unhideWhenUsed="1"/>
     <w:lsdException w:name="annotation subject" w:semiHidden="1" w:unhideWhenUsed="1"/>
     <w:lsdException w:name="No List" w:semiHidden="1" w:unhideWhenUsed="1"/>
     <w:lsdException w:name="Outline List 1" w:semiHidden="1" w:unhideWhenUsed="1"/>
@@ -933,7 +764,6 @@
     <w:lsdException w:name="Table Professional" w:semiHidden="1" w:unhideWhenUsed="1"/>
     <w:lsdException w:name="Table Subtle 1" w:semiHidden="1" w:unhideWhenUsed="1"/>
     <w:lsdException w:name="Table Subtle 2" w:semiHidden="1" w:unhideWhenUsed="1"/>
-    <w:lsdException w:name="Table Web 1" w:semiHidden="1" w:unhideWhenUsed="1"/>
     <w:lsdException w:name="Table Web 2" w:semiHidden="1" w:unhideWhenUsed="1"/>
     <w:lsdException w:name="Table Web 3" w:semiHidden="1" w:unhideWhenUsed="1"/>
     <w:lsdException w:name="Balloon Text" w:semiHidden="1" w:unhideWhenUsed="1"/>
@@ -1154,6 +984,9 @@
     <w:lsdException w:name="List Table 5 Dark Accent 6" w:uiPriority="50"/>
     <w:lsdException w:name="List Table 6 Colorful Accent 6" w:uiPriority="51"/>
     <w:lsdException w:name="List Table 7 Colorful Accent 6" w:uiPriority="52"/>
+    <w:lsdException w:name="Mention" w:semiHidden="1" w:unhideWhenUsed="1"/>
+    <w:lsdException w:name="Smart Hyperlink" w:semiHidden="1" w:unhideWhenUsed="1"/>
+    <w:lsdException w:name="Hashtag" w:semiHidden="1" w:unhideWhenUsed="1"/>
   </w:latentStyles>
   <w:style w:type="paragraph" w:default="1" w:styleId="Normal">
     <w:name w:val="Normal"/>

</xml_diff>